<commit_message>
Added clinical rotations course,.
</commit_message>
<xml_diff>
--- a/transducers_and_instrumentation/info/course_info.docx
+++ b/transducers_and_instrumentation/info/course_info.docx
@@ -787,13 +787,7 @@
         <w:spacing w:after="0"/>
       </w:pPr>
       <w:r>
-        <w:t>Assignment</w:t>
-      </w:r>
-      <w:r>
-        <w:t xml:space="preserve">: </w:t>
-      </w:r>
-      <w:r>
-        <w:t>15%</w:t>
+        <w:t>Assignment: 15%</w:t>
       </w:r>
     </w:p>
     <w:p>
@@ -801,13 +795,7 @@
         <w:spacing w:after="0"/>
       </w:pPr>
       <w:r>
-        <w:t>Quiz</w:t>
-      </w:r>
-      <w:r>
-        <w:t xml:space="preserve">: </w:t>
-      </w:r>
-      <w:r>
-        <w:t>15%</w:t>
+        <w:t>Quiz: 15%</w:t>
       </w:r>
     </w:p>
     <w:p>
@@ -815,13 +803,7 @@
         <w:spacing w:after="0"/>
       </w:pPr>
       <w:r>
-        <w:t>Midterm</w:t>
-      </w:r>
-      <w:r>
-        <w:t xml:space="preserve">: </w:t>
-      </w:r>
-      <w:r>
-        <w:t>25%</w:t>
+        <w:t>Midterm: 25%</w:t>
       </w:r>
     </w:p>
     <w:p>
@@ -829,13 +811,7 @@
         <w:spacing w:after="0"/>
       </w:pPr>
       <w:r>
-        <w:t>Final</w:t>
-      </w:r>
-      <w:r>
-        <w:t xml:space="preserve">: </w:t>
-      </w:r>
-      <w:r>
-        <w:t>50%</w:t>
+        <w:t>Final: 50%</w:t>
       </w:r>
     </w:p>
     <w:p>
@@ -850,10 +826,7 @@
         <w:pStyle w:val="Heading1"/>
       </w:pPr>
       <w:r>
-        <w:t xml:space="preserve">Course </w:t>
-      </w:r>
-      <w:r>
-        <w:t>Textbook</w:t>
+        <w:t>Course Textbook</w:t>
       </w:r>
     </w:p>
     <w:p>
@@ -873,13 +846,7 @@
         <w:rPr>
           <w:rFonts w:ascii="Univers" w:hAnsi="Univers"/>
         </w:rPr>
-        <w:t>.</w:t>
-      </w:r>
-      <w:r>
-        <w:rPr>
-          <w:rFonts w:ascii="Univers" w:hAnsi="Univers"/>
-        </w:rPr>
-        <w:t xml:space="preserve"> </w:t>
+        <w:t xml:space="preserve">. </w:t>
       </w:r>
     </w:p>
     <w:sectPr>

</xml_diff>